<commit_message>
Add start/stop server part
</commit_message>
<xml_diff>
--- a/Mongo DBA.docx
+++ b/Mongo DBA.docx
@@ -3,14 +3,20 @@
 <w:document xmlns:wpc="http://schemas.microsoft.com/office/word/2010/wordprocessingCanvas" xmlns:mc="http://schemas.openxmlformats.org/markup-compatibility/2006" xmlns:o="urn:schemas-microsoft-com:office:office" xmlns:r="http://schemas.openxmlformats.org/officeDocument/2006/relationships" xmlns:m="http://schemas.openxmlformats.org/officeDocument/2006/math" xmlns:v="urn:schemas-microsoft-com:vml" xmlns:wp14="http://schemas.microsoft.com/office/word/2010/wordprocessingDrawing" xmlns:wp="http://schemas.openxmlformats.org/drawingml/2006/wordprocessingDrawing" xmlns:w10="urn:schemas-microsoft-com:office:word" xmlns:w="http://schemas.openxmlformats.org/wordprocessingml/2006/main" xmlns:w14="http://schemas.microsoft.com/office/word/2010/wordml" xmlns:wpg="http://schemas.microsoft.com/office/word/2010/wordprocessingGroup" xmlns:wpi="http://schemas.microsoft.com/office/word/2010/wordprocessingInk" xmlns:wne="http://schemas.microsoft.com/office/word/2006/wordml" xmlns:wps="http://schemas.microsoft.com/office/word/2010/wordprocessingShape" mc:Ignorable="w14 wp14">
   <w:body>
     <w:p>
-      <w:bookmarkStart w:id="0" w:name="_GoBack"/>
-      <w:bookmarkEnd w:id="0"/>
       <w:r>
         <w:t>Mongo DBA</w:t>
       </w:r>
     </w:p>
     <w:sdt>
       <w:sdtPr>
+        <w:rPr>
+          <w:rFonts w:ascii="Times New Roman" w:eastAsiaTheme="minorEastAsia" w:hAnsi="Times New Roman" w:cstheme="minorBidi"/>
+          <w:b w:val="0"/>
+          <w:bCs w:val="0"/>
+          <w:color w:val="auto"/>
+          <w:sz w:val="24"/>
+          <w:szCs w:val="22"/>
+        </w:rPr>
         <w:id w:val="1711617585"/>
         <w:docPartObj>
           <w:docPartGallery w:val="Table of Contents"/>
@@ -19,11 +25,7 @@
       </w:sdtPr>
       <w:sdtEndPr>
         <w:rPr>
-          <w:rFonts w:ascii="Times New Roman" w:eastAsiaTheme="minorEastAsia" w:hAnsi="Times New Roman" w:cstheme="minorBidi"/>
           <w:noProof/>
-          <w:color w:val="auto"/>
-          <w:sz w:val="24"/>
-          <w:szCs w:val="22"/>
         </w:rPr>
       </w:sdtEndPr>
       <w:sdtContent>
@@ -1457,14 +1459,14 @@
           <w:b w:val="0"/>
         </w:rPr>
       </w:pPr>
-      <w:bookmarkStart w:id="1" w:name="_Toc456113784"/>
+      <w:bookmarkStart w:id="0" w:name="_Toc456113784"/>
       <w:r>
         <w:rPr>
           <w:b w:val="0"/>
         </w:rPr>
         <w:t>Chapter 1: Authentication, authorization; creating users and granting permissions</w:t>
       </w:r>
-      <w:bookmarkEnd w:id="1"/>
+      <w:bookmarkEnd w:id="0"/>
     </w:p>
     <w:p>
       <w:pPr>
@@ -1478,28 +1480,14 @@
           <w:i/>
         </w:rPr>
       </w:pPr>
-      <w:bookmarkStart w:id="2" w:name="_Toc456113785"/>
+      <w:bookmarkStart w:id="1" w:name="_Toc456113785"/>
       <w:r>
         <w:rPr>
           <w:i/>
         </w:rPr>
-        <w:t xml:space="preserve">How to enable authentication for </w:t>
-      </w:r>
-      <w:proofErr w:type="spellStart"/>
-      <w:r>
-        <w:rPr>
-          <w:i/>
-        </w:rPr>
-        <w:t>mongod</w:t>
-      </w:r>
-      <w:proofErr w:type="spellEnd"/>
-      <w:r>
-        <w:rPr>
-          <w:i/>
-        </w:rPr>
-        <w:t xml:space="preserve"> server?</w:t>
-      </w:r>
-      <w:bookmarkEnd w:id="2"/>
+        <w:t>How to enable authentication for mongod server?</w:t>
+      </w:r>
+      <w:bookmarkEnd w:id="1"/>
     </w:p>
     <w:p>
       <w:pPr>
@@ -1512,43 +1500,19 @@
         <w:rPr>
           <w:b/>
         </w:rPr>
-        <w:t>--</w:t>
-      </w:r>
-      <w:proofErr w:type="spellStart"/>
-      <w:r>
-        <w:rPr>
-          <w:b/>
-        </w:rPr>
-        <w:t>auth</w:t>
-      </w:r>
-      <w:proofErr w:type="spellEnd"/>
+        <w:t>--auth</w:t>
+      </w:r>
       <w:r>
         <w:t xml:space="preserve"> (or </w:t>
       </w:r>
-      <w:proofErr w:type="spellStart"/>
-      <w:r>
-        <w:rPr>
-          <w:b/>
-        </w:rPr>
-        <w:t>auth</w:t>
-      </w:r>
-      <w:proofErr w:type="spellEnd"/>
-      <w:r>
-        <w:rPr>
-          <w:b/>
-        </w:rPr>
-        <w:t>=true</w:t>
-      </w:r>
-      <w:r>
-        <w:t xml:space="preserve"> in </w:t>
-      </w:r>
-      <w:proofErr w:type="spellStart"/>
-      <w:r>
-        <w:t>config</w:t>
-      </w:r>
-      <w:proofErr w:type="spellEnd"/>
-      <w:r>
-        <w:t xml:space="preserve"> file)</w:t>
+      <w:r>
+        <w:rPr>
+          <w:b/>
+        </w:rPr>
+        <w:t>auth=true</w:t>
+      </w:r>
+      <w:r>
+        <w:t xml:space="preserve"> in config file)</w:t>
       </w:r>
     </w:p>
     <w:p>
@@ -1560,33 +1524,13 @@
           <w:sz w:val="22"/>
         </w:rPr>
       </w:pPr>
-      <w:proofErr w:type="spellStart"/>
-      <w:proofErr w:type="gramStart"/>
       <w:r>
         <w:rPr>
           <w:rFonts w:ascii="Courier New" w:hAnsi="Courier New" w:cs="Courier New"/>
           <w:b/>
         </w:rPr>
-        <w:t>mongod</w:t>
-      </w:r>
-      <w:proofErr w:type="spellEnd"/>
-      <w:proofErr w:type="gramEnd"/>
-      <w:r>
-        <w:rPr>
-          <w:rFonts w:ascii="Courier New" w:hAnsi="Courier New" w:cs="Courier New"/>
-          <w:b/>
-        </w:rPr>
-        <w:t xml:space="preserve"> --</w:t>
-      </w:r>
-      <w:proofErr w:type="spellStart"/>
-      <w:r>
-        <w:rPr>
-          <w:rFonts w:ascii="Courier New" w:hAnsi="Courier New" w:cs="Courier New"/>
-          <w:b/>
-        </w:rPr>
-        <w:t>auth</w:t>
-      </w:r>
-      <w:proofErr w:type="spellEnd"/>
+        <w:t>mongod --auth</w:t>
+      </w:r>
     </w:p>
     <w:p>
       <w:pPr>
@@ -1600,28 +1544,14 @@
           <w:i/>
         </w:rPr>
       </w:pPr>
-      <w:bookmarkStart w:id="3" w:name="_Toc456113786"/>
+      <w:bookmarkStart w:id="2" w:name="_Toc456113786"/>
       <w:r>
         <w:rPr>
           <w:i/>
         </w:rPr>
-        <w:t>What if you created no user but start server with --</w:t>
-      </w:r>
-      <w:proofErr w:type="spellStart"/>
-      <w:r>
-        <w:rPr>
-          <w:i/>
-        </w:rPr>
-        <w:t>auth</w:t>
-      </w:r>
-      <w:proofErr w:type="spellEnd"/>
-      <w:r>
-        <w:rPr>
-          <w:i/>
-        </w:rPr>
-        <w:t xml:space="preserve"> mode?</w:t>
-      </w:r>
-      <w:bookmarkEnd w:id="3"/>
+        <w:t>What if you created no user but start server with --auth mode?</w:t>
+      </w:r>
+      <w:bookmarkEnd w:id="2"/>
     </w:p>
     <w:p>
       <w:pPr>
@@ -1643,14 +1573,14 @@
           <w:i/>
         </w:rPr>
       </w:pPr>
-      <w:bookmarkStart w:id="4" w:name="_Toc456113787"/>
+      <w:bookmarkStart w:id="3" w:name="_Toc456113787"/>
       <w:r>
         <w:rPr>
           <w:i/>
         </w:rPr>
         <w:t>How to create users and grant permissions to them?</w:t>
       </w:r>
-      <w:bookmarkEnd w:id="4"/>
+      <w:bookmarkEnd w:id="3"/>
     </w:p>
     <w:p>
       <w:pPr>
@@ -1658,23 +1588,7 @@
       </w:pPr>
       <w:r>
         <w:lastRenderedPageBreak/>
-        <w:t xml:space="preserve">Firstly, stop your </w:t>
-      </w:r>
-      <w:proofErr w:type="spellStart"/>
-      <w:r>
-        <w:t>mongod</w:t>
-      </w:r>
-      <w:proofErr w:type="spellEnd"/>
-      <w:r>
-        <w:t xml:space="preserve"> server, and then start the server without --</w:t>
-      </w:r>
-      <w:proofErr w:type="spellStart"/>
-      <w:r>
-        <w:t>auth</w:t>
-      </w:r>
-      <w:proofErr w:type="spellEnd"/>
-      <w:r>
-        <w:t xml:space="preserve"> parameter.</w:t>
+        <w:t>Firstly, stop your mongod server, and then start the server without --auth parameter.</w:t>
       </w:r>
     </w:p>
     <w:p>
@@ -1685,67 +1599,63 @@
           <w:b/>
         </w:rPr>
       </w:pPr>
-      <w:proofErr w:type="spellStart"/>
-      <w:proofErr w:type="gramStart"/>
       <w:r>
         <w:rPr>
           <w:rFonts w:ascii="Courier New" w:hAnsi="Courier New" w:cs="Courier New"/>
           <w:b/>
         </w:rPr>
-        <w:t>mongod</w:t>
-      </w:r>
-      <w:proofErr w:type="spellEnd"/>
-      <w:proofErr w:type="gramEnd"/>
-      <w:r>
+        <w:t>mongod --port &lt;Your Port&gt;</w:t>
+      </w:r>
+    </w:p>
+    <w:p>
+      <w:pPr>
+        <w:pStyle w:val="ListParagraph"/>
+      </w:pPr>
+      <w:r>
+        <w:t>Then, use admin database</w:t>
+      </w:r>
+      <w:r>
+        <w:t>.</w:t>
+      </w:r>
+    </w:p>
+    <w:p>
+      <w:pPr>
+        <w:pStyle w:val="ListParagraph"/>
         <w:rPr>
           <w:rFonts w:ascii="Courier New" w:hAnsi="Courier New" w:cs="Courier New"/>
           <w:b/>
         </w:rPr>
-        <w:t xml:space="preserve"> --port &lt;Your Port&gt;</w:t>
-      </w:r>
-    </w:p>
-    <w:p>
-      <w:pPr>
-        <w:pStyle w:val="ListParagraph"/>
-      </w:pPr>
-      <w:r>
-        <w:t>Then, use admin database</w:t>
-      </w:r>
-      <w:r>
-        <w:t>.</w:t>
-      </w:r>
-    </w:p>
-    <w:p>
-      <w:pPr>
-        <w:pStyle w:val="ListParagraph"/>
+      </w:pPr>
+      <w:r>
         <w:rPr>
           <w:rFonts w:ascii="Courier New" w:hAnsi="Courier New" w:cs="Courier New"/>
           <w:b/>
         </w:rPr>
-      </w:pPr>
-      <w:proofErr w:type="gramStart"/>
-      <w:r>
+        <w:t>use admin</w:t>
+      </w:r>
+    </w:p>
+    <w:p>
+      <w:pPr>
+        <w:pStyle w:val="ListParagraph"/>
+      </w:pPr>
+      <w:r>
+        <w:t>Then create user:</w:t>
+      </w:r>
+    </w:p>
+    <w:p>
+      <w:pPr>
+        <w:pStyle w:val="ListParagraph"/>
         <w:rPr>
           <w:rFonts w:ascii="Courier New" w:hAnsi="Courier New" w:cs="Courier New"/>
           <w:b/>
         </w:rPr>
-        <w:t>use</w:t>
-      </w:r>
-      <w:proofErr w:type="gramEnd"/>
+      </w:pPr>
       <w:r>
         <w:rPr>
           <w:rFonts w:ascii="Courier New" w:hAnsi="Courier New" w:cs="Courier New"/>
           <w:b/>
         </w:rPr>
-        <w:t xml:space="preserve"> admin</w:t>
-      </w:r>
-    </w:p>
-    <w:p>
-      <w:pPr>
-        <w:pStyle w:val="ListParagraph"/>
-      </w:pPr>
-      <w:r>
-        <w:t>Then create user:</w:t>
+        <w:t>db.createUser(</w:t>
       </w:r>
     </w:p>
     <w:p>
@@ -1756,39 +1666,46 @@
           <w:b/>
         </w:rPr>
       </w:pPr>
-      <w:proofErr w:type="spellStart"/>
-      <w:proofErr w:type="gramStart"/>
       <w:r>
         <w:rPr>
           <w:rFonts w:ascii="Courier New" w:hAnsi="Courier New" w:cs="Courier New"/>
           <w:b/>
         </w:rPr>
-        <w:t>db.createUser</w:t>
-      </w:r>
-      <w:proofErr w:type="spellEnd"/>
-      <w:r>
+        <w:t>{</w:t>
+      </w:r>
+    </w:p>
+    <w:p>
+      <w:pPr>
+        <w:pStyle w:val="ListParagraph"/>
+        <w:ind w:firstLine="720"/>
         <w:rPr>
           <w:rFonts w:ascii="Courier New" w:hAnsi="Courier New" w:cs="Courier New"/>
           <w:b/>
         </w:rPr>
-        <w:t>(</w:t>
-      </w:r>
-      <w:proofErr w:type="gramEnd"/>
-    </w:p>
-    <w:p>
-      <w:pPr>
-        <w:pStyle w:val="ListParagraph"/>
+      </w:pPr>
+      <w:r>
         <w:rPr>
           <w:rFonts w:ascii="Courier New" w:hAnsi="Courier New" w:cs="Courier New"/>
           <w:b/>
         </w:rPr>
-      </w:pPr>
-      <w:r>
+        <w:t>user : "admin",</w:t>
+      </w:r>
+    </w:p>
+    <w:p>
+      <w:pPr>
+        <w:pStyle w:val="ListParagraph"/>
+        <w:ind w:firstLine="720"/>
         <w:rPr>
           <w:rFonts w:ascii="Courier New" w:hAnsi="Courier New" w:cs="Courier New"/>
           <w:b/>
         </w:rPr>
-        <w:t>{</w:t>
+      </w:pPr>
+      <w:r>
+        <w:rPr>
+          <w:rFonts w:ascii="Courier New" w:hAnsi="Courier New" w:cs="Courier New"/>
+          <w:b/>
+        </w:rPr>
+        <w:t xml:space="preserve">pwd : "pass", </w:t>
       </w:r>
     </w:p>
     <w:p>
@@ -1800,341 +1717,185 @@
           <w:b/>
         </w:rPr>
       </w:pPr>
-      <w:proofErr w:type="gramStart"/>
       <w:r>
         <w:rPr>
           <w:rFonts w:ascii="Courier New" w:hAnsi="Courier New" w:cs="Courier New"/>
           <w:b/>
         </w:rPr>
-        <w:t>user :</w:t>
-      </w:r>
-      <w:proofErr w:type="gramEnd"/>
-      <w:r>
+        <w:t xml:space="preserve">roles: [ </w:t>
+      </w:r>
+    </w:p>
+    <w:p>
+      <w:pPr>
+        <w:pStyle w:val="ListParagraph"/>
+        <w:ind w:left="1440" w:firstLine="720"/>
         <w:rPr>
           <w:rFonts w:ascii="Courier New" w:hAnsi="Courier New" w:cs="Courier New"/>
           <w:b/>
         </w:rPr>
-        <w:t xml:space="preserve"> "admin",</w:t>
-      </w:r>
-    </w:p>
-    <w:p>
-      <w:pPr>
-        <w:pStyle w:val="ListParagraph"/>
+      </w:pPr>
+      <w:r>
+        <w:rPr>
+          <w:rFonts w:ascii="Courier New" w:hAnsi="Courier New" w:cs="Courier New"/>
+          <w:b/>
+        </w:rPr>
+        <w:t xml:space="preserve">{ </w:t>
+      </w:r>
+    </w:p>
+    <w:p>
+      <w:pPr>
+        <w:pStyle w:val="ListParagraph"/>
+        <w:ind w:left="2160" w:firstLine="720"/>
+        <w:rPr>
+          <w:rFonts w:ascii="Courier New" w:hAnsi="Courier New" w:cs="Courier New"/>
+          <w:b/>
+        </w:rPr>
+      </w:pPr>
+      <w:r>
+        <w:rPr>
+          <w:rFonts w:ascii="Courier New" w:hAnsi="Courier New" w:cs="Courier New"/>
+          <w:b/>
+        </w:rPr>
+        <w:t xml:space="preserve">role : "readWrite", </w:t>
+      </w:r>
+    </w:p>
+    <w:p>
+      <w:pPr>
+        <w:pStyle w:val="ListParagraph"/>
+        <w:ind w:left="2160" w:firstLine="720"/>
+        <w:rPr>
+          <w:rFonts w:ascii="Courier New" w:hAnsi="Courier New" w:cs="Courier New"/>
+          <w:b/>
+        </w:rPr>
+      </w:pPr>
+      <w:r>
+        <w:rPr>
+          <w:rFonts w:ascii="Courier New" w:hAnsi="Courier New" w:cs="Courier New"/>
+          <w:b/>
+        </w:rPr>
+        <w:t xml:space="preserve">db : "admin" </w:t>
+      </w:r>
+    </w:p>
+    <w:p>
+      <w:pPr>
+        <w:pStyle w:val="ListParagraph"/>
+        <w:ind w:left="2160"/>
+        <w:rPr>
+          <w:rFonts w:ascii="Courier New" w:hAnsi="Courier New" w:cs="Courier New"/>
+          <w:b/>
+        </w:rPr>
+      </w:pPr>
+      <w:r>
+        <w:rPr>
+          <w:rFonts w:ascii="Courier New" w:hAnsi="Courier New" w:cs="Courier New"/>
+          <w:b/>
+        </w:rPr>
+        <w:t>},</w:t>
+      </w:r>
+    </w:p>
+    <w:p>
+      <w:pPr>
+        <w:pStyle w:val="ListParagraph"/>
+        <w:ind w:left="2160"/>
+        <w:rPr>
+          <w:rFonts w:ascii="Courier New" w:hAnsi="Courier New" w:cs="Courier New"/>
+          <w:b/>
+        </w:rPr>
+      </w:pPr>
+      <w:r>
+        <w:rPr>
+          <w:rFonts w:ascii="Courier New" w:hAnsi="Courier New" w:cs="Courier New"/>
+          <w:b/>
+        </w:rPr>
+        <w:t xml:space="preserve">{ </w:t>
+      </w:r>
+    </w:p>
+    <w:p>
+      <w:pPr>
+        <w:pStyle w:val="ListParagraph"/>
+        <w:ind w:left="2160" w:firstLine="720"/>
+        <w:rPr>
+          <w:rFonts w:ascii="Courier New" w:hAnsi="Courier New" w:cs="Courier New"/>
+          <w:b/>
+        </w:rPr>
+      </w:pPr>
+      <w:r>
+        <w:rPr>
+          <w:rFonts w:ascii="Courier New" w:hAnsi="Courier New" w:cs="Courier New"/>
+          <w:b/>
+        </w:rPr>
+        <w:t xml:space="preserve">role: "userAdminAnyDatabase", </w:t>
+      </w:r>
+    </w:p>
+    <w:p>
+      <w:pPr>
+        <w:pStyle w:val="ListParagraph"/>
+        <w:ind w:left="2160" w:firstLine="720"/>
+        <w:rPr>
+          <w:rFonts w:ascii="Courier New" w:hAnsi="Courier New" w:cs="Courier New"/>
+          <w:b/>
+        </w:rPr>
+      </w:pPr>
+      <w:r>
+        <w:rPr>
+          <w:rFonts w:ascii="Courier New" w:hAnsi="Courier New" w:cs="Courier New"/>
+          <w:b/>
+        </w:rPr>
+        <w:t xml:space="preserve">db : "admin" </w:t>
+      </w:r>
+    </w:p>
+    <w:p>
+      <w:pPr>
+        <w:ind w:left="1440" w:firstLine="720"/>
+        <w:rPr>
+          <w:rFonts w:ascii="Courier New" w:hAnsi="Courier New" w:cs="Courier New"/>
+          <w:b/>
+        </w:rPr>
+      </w:pPr>
+      <w:r>
+        <w:rPr>
+          <w:rFonts w:ascii="Courier New" w:hAnsi="Courier New" w:cs="Courier New"/>
+          <w:b/>
+        </w:rPr>
+        <w:t>}</w:t>
+      </w:r>
+    </w:p>
+    <w:p>
+      <w:pPr>
+        <w:ind w:left="720" w:firstLine="720"/>
+        <w:rPr>
+          <w:rFonts w:ascii="Courier New" w:hAnsi="Courier New" w:cs="Courier New"/>
+          <w:b/>
+        </w:rPr>
+      </w:pPr>
+      <w:r>
+        <w:rPr>
+          <w:rFonts w:ascii="Courier New" w:hAnsi="Courier New" w:cs="Courier New"/>
+          <w:b/>
+        </w:rPr>
+        <w:t xml:space="preserve">] </w:t>
+      </w:r>
+    </w:p>
+    <w:p>
+      <w:pPr>
         <w:ind w:firstLine="720"/>
         <w:rPr>
           <w:rFonts w:ascii="Courier New" w:hAnsi="Courier New" w:cs="Courier New"/>
           <w:b/>
         </w:rPr>
       </w:pPr>
-      <w:proofErr w:type="spellStart"/>
-      <w:proofErr w:type="gramStart"/>
       <w:r>
         <w:rPr>
           <w:rFonts w:ascii="Courier New" w:hAnsi="Courier New" w:cs="Courier New"/>
           <w:b/>
         </w:rPr>
-        <w:t>pwd</w:t>
-      </w:r>
-      <w:proofErr w:type="spellEnd"/>
+        <w:t>})</w:t>
+      </w:r>
       <w:r>
         <w:rPr>
           <w:rFonts w:ascii="Courier New" w:hAnsi="Courier New" w:cs="Courier New"/>
           <w:b/>
         </w:rPr>
-        <w:t xml:space="preserve"> :</w:t>
-      </w:r>
-      <w:proofErr w:type="gramEnd"/>
-      <w:r>
-        <w:rPr>
-          <w:rFonts w:ascii="Courier New" w:hAnsi="Courier New" w:cs="Courier New"/>
-          <w:b/>
-        </w:rPr>
-        <w:t xml:space="preserve"> "pass", </w:t>
-      </w:r>
-    </w:p>
-    <w:p>
-      <w:pPr>
-        <w:pStyle w:val="ListParagraph"/>
-        <w:ind w:firstLine="720"/>
-        <w:rPr>
-          <w:rFonts w:ascii="Courier New" w:hAnsi="Courier New" w:cs="Courier New"/>
-          <w:b/>
-        </w:rPr>
-      </w:pPr>
-      <w:proofErr w:type="gramStart"/>
-      <w:r>
-        <w:rPr>
-          <w:rFonts w:ascii="Courier New" w:hAnsi="Courier New" w:cs="Courier New"/>
-          <w:b/>
-        </w:rPr>
-        <w:t>roles</w:t>
-      </w:r>
-      <w:proofErr w:type="gramEnd"/>
-      <w:r>
-        <w:rPr>
-          <w:rFonts w:ascii="Courier New" w:hAnsi="Courier New" w:cs="Courier New"/>
-          <w:b/>
-        </w:rPr>
-        <w:t xml:space="preserve">: [ </w:t>
-      </w:r>
-    </w:p>
-    <w:p>
-      <w:pPr>
-        <w:pStyle w:val="ListParagraph"/>
-        <w:ind w:left="1440" w:firstLine="720"/>
-        <w:rPr>
-          <w:rFonts w:ascii="Courier New" w:hAnsi="Courier New" w:cs="Courier New"/>
-          <w:b/>
-        </w:rPr>
-      </w:pPr>
-      <w:r>
-        <w:rPr>
-          <w:rFonts w:ascii="Courier New" w:hAnsi="Courier New" w:cs="Courier New"/>
-          <w:b/>
-        </w:rPr>
-        <w:t xml:space="preserve">{ </w:t>
-      </w:r>
-    </w:p>
-    <w:p>
-      <w:pPr>
-        <w:pStyle w:val="ListParagraph"/>
-        <w:ind w:left="2160" w:firstLine="720"/>
-        <w:rPr>
-          <w:rFonts w:ascii="Courier New" w:hAnsi="Courier New" w:cs="Courier New"/>
-          <w:b/>
-        </w:rPr>
-      </w:pPr>
-      <w:proofErr w:type="gramStart"/>
-      <w:r>
-        <w:rPr>
-          <w:rFonts w:ascii="Courier New" w:hAnsi="Courier New" w:cs="Courier New"/>
-          <w:b/>
-        </w:rPr>
-        <w:t>role :</w:t>
-      </w:r>
-      <w:proofErr w:type="gramEnd"/>
-      <w:r>
-        <w:rPr>
-          <w:rFonts w:ascii="Courier New" w:hAnsi="Courier New" w:cs="Courier New"/>
-          <w:b/>
-        </w:rPr>
-        <w:t xml:space="preserve"> "</w:t>
-      </w:r>
-      <w:proofErr w:type="spellStart"/>
-      <w:r>
-        <w:rPr>
-          <w:rFonts w:ascii="Courier New" w:hAnsi="Courier New" w:cs="Courier New"/>
-          <w:b/>
-        </w:rPr>
-        <w:t>readWrite</w:t>
-      </w:r>
-      <w:proofErr w:type="spellEnd"/>
-      <w:r>
-        <w:rPr>
-          <w:rFonts w:ascii="Courier New" w:hAnsi="Courier New" w:cs="Courier New"/>
-          <w:b/>
-        </w:rPr>
-        <w:t xml:space="preserve">", </w:t>
-      </w:r>
-    </w:p>
-    <w:p>
-      <w:pPr>
-        <w:pStyle w:val="ListParagraph"/>
-        <w:ind w:left="2160" w:firstLine="720"/>
-        <w:rPr>
-          <w:rFonts w:ascii="Courier New" w:hAnsi="Courier New" w:cs="Courier New"/>
-          <w:b/>
-        </w:rPr>
-      </w:pPr>
-      <w:proofErr w:type="spellStart"/>
-      <w:proofErr w:type="gramStart"/>
-      <w:r>
-        <w:rPr>
-          <w:rFonts w:ascii="Courier New" w:hAnsi="Courier New" w:cs="Courier New"/>
-          <w:b/>
-        </w:rPr>
-        <w:t>db</w:t>
-      </w:r>
-      <w:proofErr w:type="spellEnd"/>
-      <w:r>
-        <w:rPr>
-          <w:rFonts w:ascii="Courier New" w:hAnsi="Courier New" w:cs="Courier New"/>
-          <w:b/>
-        </w:rPr>
-        <w:t xml:space="preserve"> :</w:t>
-      </w:r>
-      <w:proofErr w:type="gramEnd"/>
-      <w:r>
-        <w:rPr>
-          <w:rFonts w:ascii="Courier New" w:hAnsi="Courier New" w:cs="Courier New"/>
-          <w:b/>
-        </w:rPr>
-        <w:t xml:space="preserve"> "admin" </w:t>
-      </w:r>
-    </w:p>
-    <w:p>
-      <w:pPr>
-        <w:pStyle w:val="ListParagraph"/>
-        <w:ind w:left="2160"/>
-        <w:rPr>
-          <w:rFonts w:ascii="Courier New" w:hAnsi="Courier New" w:cs="Courier New"/>
-          <w:b/>
-        </w:rPr>
-      </w:pPr>
-      <w:r>
-        <w:rPr>
-          <w:rFonts w:ascii="Courier New" w:hAnsi="Courier New" w:cs="Courier New"/>
-          <w:b/>
-        </w:rPr>
-        <w:t>},</w:t>
-      </w:r>
-    </w:p>
-    <w:p>
-      <w:pPr>
-        <w:pStyle w:val="ListParagraph"/>
-        <w:ind w:left="2160"/>
-        <w:rPr>
-          <w:rFonts w:ascii="Courier New" w:hAnsi="Courier New" w:cs="Courier New"/>
-          <w:b/>
-        </w:rPr>
-      </w:pPr>
-      <w:r>
-        <w:rPr>
-          <w:rFonts w:ascii="Courier New" w:hAnsi="Courier New" w:cs="Courier New"/>
-          <w:b/>
-        </w:rPr>
-        <w:t xml:space="preserve">{ </w:t>
-      </w:r>
-    </w:p>
-    <w:p>
-      <w:pPr>
-        <w:pStyle w:val="ListParagraph"/>
-        <w:ind w:left="2160" w:firstLine="720"/>
-        <w:rPr>
-          <w:rFonts w:ascii="Courier New" w:hAnsi="Courier New" w:cs="Courier New"/>
-          <w:b/>
-        </w:rPr>
-      </w:pPr>
-      <w:proofErr w:type="gramStart"/>
-      <w:r>
-        <w:rPr>
-          <w:rFonts w:ascii="Courier New" w:hAnsi="Courier New" w:cs="Courier New"/>
-          <w:b/>
-        </w:rPr>
-        <w:t>role</w:t>
-      </w:r>
-      <w:proofErr w:type="gramEnd"/>
-      <w:r>
-        <w:rPr>
-          <w:rFonts w:ascii="Courier New" w:hAnsi="Courier New" w:cs="Courier New"/>
-          <w:b/>
-        </w:rPr>
-        <w:t>: "</w:t>
-      </w:r>
-      <w:proofErr w:type="spellStart"/>
-      <w:r>
-        <w:rPr>
-          <w:rFonts w:ascii="Courier New" w:hAnsi="Courier New" w:cs="Courier New"/>
-          <w:b/>
-        </w:rPr>
-        <w:t>userAdminAnyDatabase</w:t>
-      </w:r>
-      <w:proofErr w:type="spellEnd"/>
-      <w:r>
-        <w:rPr>
-          <w:rFonts w:ascii="Courier New" w:hAnsi="Courier New" w:cs="Courier New"/>
-          <w:b/>
-        </w:rPr>
-        <w:t xml:space="preserve">", </w:t>
-      </w:r>
-    </w:p>
-    <w:p>
-      <w:pPr>
-        <w:pStyle w:val="ListParagraph"/>
-        <w:ind w:left="2160" w:firstLine="720"/>
-        <w:rPr>
-          <w:rFonts w:ascii="Courier New" w:hAnsi="Courier New" w:cs="Courier New"/>
-          <w:b/>
-        </w:rPr>
-      </w:pPr>
-      <w:proofErr w:type="spellStart"/>
-      <w:proofErr w:type="gramStart"/>
-      <w:r>
-        <w:rPr>
-          <w:rFonts w:ascii="Courier New" w:hAnsi="Courier New" w:cs="Courier New"/>
-          <w:b/>
-        </w:rPr>
-        <w:t>db</w:t>
-      </w:r>
-      <w:proofErr w:type="spellEnd"/>
-      <w:r>
-        <w:rPr>
-          <w:rFonts w:ascii="Courier New" w:hAnsi="Courier New" w:cs="Courier New"/>
-          <w:b/>
-        </w:rPr>
-        <w:t xml:space="preserve"> :</w:t>
-      </w:r>
-      <w:proofErr w:type="gramEnd"/>
-      <w:r>
-        <w:rPr>
-          <w:rFonts w:ascii="Courier New" w:hAnsi="Courier New" w:cs="Courier New"/>
-          <w:b/>
-        </w:rPr>
-        <w:t xml:space="preserve"> "admin" </w:t>
-      </w:r>
-    </w:p>
-    <w:p>
-      <w:pPr>
-        <w:ind w:left="1440" w:firstLine="720"/>
-        <w:rPr>
-          <w:rFonts w:ascii="Courier New" w:hAnsi="Courier New" w:cs="Courier New"/>
-          <w:b/>
-        </w:rPr>
-      </w:pPr>
-      <w:r>
-        <w:rPr>
-          <w:rFonts w:ascii="Courier New" w:hAnsi="Courier New" w:cs="Courier New"/>
-          <w:b/>
-        </w:rPr>
-        <w:t>}</w:t>
-      </w:r>
-    </w:p>
-    <w:p>
-      <w:pPr>
-        <w:ind w:left="720" w:firstLine="720"/>
-        <w:rPr>
-          <w:rFonts w:ascii="Courier New" w:hAnsi="Courier New" w:cs="Courier New"/>
-          <w:b/>
-        </w:rPr>
-      </w:pPr>
-      <w:r>
-        <w:rPr>
-          <w:rFonts w:ascii="Courier New" w:hAnsi="Courier New" w:cs="Courier New"/>
-          <w:b/>
-        </w:rPr>
-        <w:t xml:space="preserve">] </w:t>
-      </w:r>
-    </w:p>
-    <w:p>
-      <w:pPr>
-        <w:ind w:firstLine="720"/>
-        <w:rPr>
-          <w:rFonts w:ascii="Courier New" w:hAnsi="Courier New" w:cs="Courier New"/>
-          <w:b/>
-        </w:rPr>
-      </w:pPr>
-      <w:r>
-        <w:rPr>
-          <w:rFonts w:ascii="Courier New" w:hAnsi="Courier New" w:cs="Courier New"/>
-          <w:b/>
-        </w:rPr>
-        <w:t>})</w:t>
-      </w:r>
-      <w:r>
-        <w:rPr>
-          <w:rFonts w:ascii="Courier New" w:hAnsi="Courier New" w:cs="Courier New"/>
-          <w:b/>
-        </w:rPr>
         <w:t>;</w:t>
       </w:r>
     </w:p>
@@ -2154,15 +1915,7 @@
         <w:pStyle w:val="ListParagraph"/>
       </w:pPr>
       <w:r>
-        <w:t xml:space="preserve">In MongoDB use role-base-authentication. New users are granted permissions by </w:t>
-      </w:r>
-      <w:proofErr w:type="spellStart"/>
-      <w:r>
-        <w:t>ROLEs</w:t>
-      </w:r>
-      <w:proofErr w:type="spellEnd"/>
-      <w:r>
-        <w:t>.</w:t>
+        <w:t>In MongoDB use role-base-authentication. New users are granted permissions by ROLEs.</w:t>
       </w:r>
     </w:p>
     <w:p>
@@ -2334,25 +2087,23 @@
                 <w:b/>
                 <w:sz w:val="18"/>
               </w:rPr>
-              <w:t xml:space="preserve">, </w:t>
-            </w:r>
-            <w:proofErr w:type="spellStart"/>
+              <w:t>, db:</w:t>
+            </w:r>
             <w:r>
               <w:rPr>
                 <w:rFonts w:ascii="Courier New" w:hAnsi="Courier New" w:cs="Courier New"/>
                 <w:b/>
                 <w:sz w:val="18"/>
               </w:rPr>
-              <w:t>db</w:t>
-            </w:r>
-            <w:proofErr w:type="spellEnd"/>
+              <w:t xml:space="preserve"> </w:t>
+            </w:r>
             <w:r>
               <w:rPr>
                 <w:rFonts w:ascii="Courier New" w:hAnsi="Courier New" w:cs="Courier New"/>
                 <w:b/>
                 <w:sz w:val="18"/>
               </w:rPr>
-              <w:t>:</w:t>
+              <w:t>“</w:t>
             </w:r>
             <w:r>
               <w:rPr>
@@ -2360,26 +2111,8 @@
                 <w:b/>
                 <w:sz w:val="18"/>
               </w:rPr>
-              <w:t xml:space="preserve"> </w:t>
-            </w:r>
-            <w:r>
-              <w:rPr>
-                <w:rFonts w:ascii="Courier New" w:hAnsi="Courier New" w:cs="Courier New"/>
-                <w:b/>
-                <w:sz w:val="18"/>
-              </w:rPr>
-              <w:t>“</w:t>
-            </w:r>
-            <w:proofErr w:type="spellStart"/>
-            <w:r>
-              <w:rPr>
-                <w:rFonts w:ascii="Courier New" w:hAnsi="Courier New" w:cs="Courier New"/>
-                <w:b/>
-                <w:sz w:val="18"/>
-              </w:rPr>
               <w:t>neosend</w:t>
             </w:r>
-            <w:proofErr w:type="spellEnd"/>
             <w:r>
               <w:rPr>
                 <w:rFonts w:ascii="Courier New" w:hAnsi="Courier New" w:cs="Courier New"/>
@@ -2409,11 +2142,9 @@
               <w:pStyle w:val="ListParagraph"/>
               <w:ind w:left="0"/>
             </w:pPr>
-            <w:proofErr w:type="spellStart"/>
             <w:r>
               <w:t>readWrite</w:t>
             </w:r>
-            <w:proofErr w:type="spellEnd"/>
           </w:p>
         </w:tc>
         <w:tc>
@@ -2450,16 +2181,15 @@
                 <w:b/>
                 <w:sz w:val="18"/>
               </w:rPr>
-              <w:t>{role: “</w:t>
-            </w:r>
-            <w:proofErr w:type="spellStart"/>
+              <w:t>{role: “read</w:t>
+            </w:r>
             <w:r>
               <w:rPr>
                 <w:rFonts w:ascii="Courier New" w:hAnsi="Courier New" w:cs="Courier New"/>
                 <w:b/>
                 <w:sz w:val="18"/>
               </w:rPr>
-              <w:t>read</w:t>
+              <w:t>Write</w:t>
             </w:r>
             <w:r>
               <w:rPr>
@@ -2467,52 +2197,7 @@
                 <w:b/>
                 <w:sz w:val="18"/>
               </w:rPr>
-              <w:t>Write</w:t>
-            </w:r>
-            <w:proofErr w:type="spellEnd"/>
-            <w:r>
-              <w:rPr>
-                <w:rFonts w:ascii="Courier New" w:hAnsi="Courier New" w:cs="Courier New"/>
-                <w:b/>
-                <w:sz w:val="18"/>
-              </w:rPr>
-              <w:t xml:space="preserve">”, </w:t>
-            </w:r>
-            <w:proofErr w:type="spellStart"/>
-            <w:r>
-              <w:rPr>
-                <w:rFonts w:ascii="Courier New" w:hAnsi="Courier New" w:cs="Courier New"/>
-                <w:b/>
-                <w:sz w:val="18"/>
-              </w:rPr>
-              <w:t>db</w:t>
-            </w:r>
-            <w:proofErr w:type="spellEnd"/>
-            <w:r>
-              <w:rPr>
-                <w:rFonts w:ascii="Courier New" w:hAnsi="Courier New" w:cs="Courier New"/>
-                <w:b/>
-                <w:sz w:val="18"/>
-              </w:rPr>
-              <w:t>: “</w:t>
-            </w:r>
-            <w:proofErr w:type="spellStart"/>
-            <w:r>
-              <w:rPr>
-                <w:rFonts w:ascii="Courier New" w:hAnsi="Courier New" w:cs="Courier New"/>
-                <w:b/>
-                <w:sz w:val="18"/>
-              </w:rPr>
-              <w:t>neosend</w:t>
-            </w:r>
-            <w:proofErr w:type="spellEnd"/>
-            <w:r>
-              <w:rPr>
-                <w:rFonts w:ascii="Courier New" w:hAnsi="Courier New" w:cs="Courier New"/>
-                <w:b/>
-                <w:sz w:val="18"/>
-              </w:rPr>
-              <w:t>”}</w:t>
+              <w:t>”, db: “neosend”}</w:t>
             </w:r>
           </w:p>
         </w:tc>
@@ -2527,11 +2212,9 @@
               <w:pStyle w:val="ListParagraph"/>
               <w:ind w:left="0"/>
             </w:pPr>
-            <w:proofErr w:type="spellStart"/>
             <w:r>
               <w:t>dbAdmin</w:t>
             </w:r>
-            <w:proofErr w:type="spellEnd"/>
           </w:p>
         </w:tc>
         <w:tc>
@@ -2544,15 +2227,7 @@
               <w:ind w:left="0"/>
             </w:pPr>
             <w:r>
-              <w:t xml:space="preserve">Perform administrative functions within the given </w:t>
-            </w:r>
-            <w:proofErr w:type="spellStart"/>
-            <w:r>
-              <w:t>dbs</w:t>
-            </w:r>
-            <w:proofErr w:type="spellEnd"/>
-            <w:r>
-              <w:t>:</w:t>
+              <w:t>Perform administrative functions within the given dbs:</w:t>
             </w:r>
           </w:p>
           <w:p>
@@ -2590,14 +2265,12 @@
             <w:r>
               <w:t xml:space="preserve">Accessing </w:t>
             </w:r>
-            <w:proofErr w:type="spellStart"/>
             <w:r>
               <w:rPr>
                 <w:b/>
               </w:rPr>
               <w:t>system.profile</w:t>
             </w:r>
-            <w:proofErr w:type="spellEnd"/>
             <w:r>
               <w:t xml:space="preserve"> collections </w:t>
             </w:r>
@@ -2625,7 +2298,6 @@
               </w:rPr>
               <w:t>{role: “</w:t>
             </w:r>
-            <w:proofErr w:type="spellStart"/>
             <w:r>
               <w:rPr>
                 <w:rFonts w:ascii="Courier New" w:hAnsi="Courier New" w:cs="Courier New"/>
@@ -2634,50 +2306,13 @@
               </w:rPr>
               <w:t>dbAdmin</w:t>
             </w:r>
-            <w:proofErr w:type="spellEnd"/>
             <w:r>
               <w:rPr>
                 <w:rFonts w:ascii="Courier New" w:hAnsi="Courier New" w:cs="Courier New"/>
                 <w:b/>
                 <w:sz w:val="18"/>
               </w:rPr>
-              <w:t xml:space="preserve">”, </w:t>
-            </w:r>
-            <w:proofErr w:type="spellStart"/>
-            <w:r>
-              <w:rPr>
-                <w:rFonts w:ascii="Courier New" w:hAnsi="Courier New" w:cs="Courier New"/>
-                <w:b/>
-                <w:sz w:val="18"/>
-              </w:rPr>
-              <w:t>db</w:t>
-            </w:r>
-            <w:proofErr w:type="spellEnd"/>
-            <w:r>
-              <w:rPr>
-                <w:rFonts w:ascii="Courier New" w:hAnsi="Courier New" w:cs="Courier New"/>
-                <w:b/>
-                <w:sz w:val="18"/>
-              </w:rPr>
-              <w:t>: “</w:t>
-            </w:r>
-            <w:proofErr w:type="spellStart"/>
-            <w:r>
-              <w:rPr>
-                <w:rFonts w:ascii="Courier New" w:hAnsi="Courier New" w:cs="Courier New"/>
-                <w:b/>
-                <w:sz w:val="18"/>
-              </w:rPr>
-              <w:t>neosend</w:t>
-            </w:r>
-            <w:proofErr w:type="spellEnd"/>
-            <w:r>
-              <w:rPr>
-                <w:rFonts w:ascii="Courier New" w:hAnsi="Courier New" w:cs="Courier New"/>
-                <w:b/>
-                <w:sz w:val="18"/>
-              </w:rPr>
-              <w:t>”}</w:t>
+              <w:t>”, db: “neosend”}</w:t>
             </w:r>
           </w:p>
         </w:tc>
@@ -2692,11 +2327,9 @@
               <w:pStyle w:val="ListParagraph"/>
               <w:ind w:left="0"/>
             </w:pPr>
-            <w:proofErr w:type="spellStart"/>
             <w:r>
               <w:t>userAdmin</w:t>
             </w:r>
-            <w:proofErr w:type="spellEnd"/>
           </w:p>
         </w:tc>
         <w:tc>
@@ -2711,14 +2344,12 @@
             <w:r>
               <w:t xml:space="preserve">Allows user to write to the </w:t>
             </w:r>
-            <w:proofErr w:type="spellStart"/>
             <w:r>
               <w:rPr>
                 <w:b/>
               </w:rPr>
               <w:t>system.users</w:t>
             </w:r>
-            <w:proofErr w:type="spellEnd"/>
             <w:r>
               <w:t xml:space="preserve"> collection:</w:t>
             </w:r>
@@ -2732,13 +2363,8 @@
               </w:numPr>
             </w:pPr>
             <w:r>
-              <w:t xml:space="preserve">Create/delete users for this </w:t>
-            </w:r>
-            <w:proofErr w:type="spellStart"/>
-            <w:r>
-              <w:t>db</w:t>
-            </w:r>
-            <w:proofErr w:type="spellEnd"/>
+              <w:t>Create/delete users for this db</w:t>
+            </w:r>
           </w:p>
           <w:p>
             <w:pPr>
@@ -2755,13 +2381,8 @@
               <w:t xml:space="preserve"> </w:t>
             </w:r>
             <w:r>
-              <w:t xml:space="preserve">the users for this </w:t>
-            </w:r>
-            <w:proofErr w:type="spellStart"/>
-            <w:r>
-              <w:t>db</w:t>
-            </w:r>
-            <w:proofErr w:type="spellEnd"/>
+              <w:t>the users for this db</w:t>
+            </w:r>
           </w:p>
         </w:tc>
         <w:tc>
@@ -2786,7 +2407,6 @@
               </w:rPr>
               <w:t>{role: “</w:t>
             </w:r>
-            <w:proofErr w:type="spellStart"/>
             <w:r>
               <w:rPr>
                 <w:rFonts w:ascii="Courier New" w:hAnsi="Courier New" w:cs="Courier New"/>
@@ -2795,50 +2415,13 @@
               </w:rPr>
               <w:t>userAdmin</w:t>
             </w:r>
-            <w:proofErr w:type="spellEnd"/>
             <w:r>
               <w:rPr>
                 <w:rFonts w:ascii="Courier New" w:hAnsi="Courier New" w:cs="Courier New"/>
                 <w:b/>
                 <w:sz w:val="18"/>
               </w:rPr>
-              <w:t xml:space="preserve">”, </w:t>
-            </w:r>
-            <w:proofErr w:type="spellStart"/>
-            <w:r>
-              <w:rPr>
-                <w:rFonts w:ascii="Courier New" w:hAnsi="Courier New" w:cs="Courier New"/>
-                <w:b/>
-                <w:sz w:val="18"/>
-              </w:rPr>
-              <w:t>db</w:t>
-            </w:r>
-            <w:proofErr w:type="spellEnd"/>
-            <w:r>
-              <w:rPr>
-                <w:rFonts w:ascii="Courier New" w:hAnsi="Courier New" w:cs="Courier New"/>
-                <w:b/>
-                <w:sz w:val="18"/>
-              </w:rPr>
-              <w:t>: “</w:t>
-            </w:r>
-            <w:proofErr w:type="spellStart"/>
-            <w:r>
-              <w:rPr>
-                <w:rFonts w:ascii="Courier New" w:hAnsi="Courier New" w:cs="Courier New"/>
-                <w:b/>
-                <w:sz w:val="18"/>
-              </w:rPr>
-              <w:t>neosend</w:t>
-            </w:r>
-            <w:proofErr w:type="spellEnd"/>
-            <w:r>
-              <w:rPr>
-                <w:rFonts w:ascii="Courier New" w:hAnsi="Courier New" w:cs="Courier New"/>
-                <w:b/>
-                <w:sz w:val="18"/>
-              </w:rPr>
-              <w:t>”}</w:t>
+              <w:t>”, db: “neosend”}</w:t>
             </w:r>
           </w:p>
         </w:tc>
@@ -2853,11 +2436,9 @@
               <w:pStyle w:val="ListParagraph"/>
               <w:ind w:left="0"/>
             </w:pPr>
-            <w:proofErr w:type="spellStart"/>
             <w:r>
               <w:t>dbOwner</w:t>
             </w:r>
-            <w:proofErr w:type="spellEnd"/>
           </w:p>
         </w:tc>
         <w:tc>
@@ -2872,18 +2453,15 @@
             <w:r>
               <w:t xml:space="preserve">Combines permissions of </w:t>
             </w:r>
-            <w:proofErr w:type="spellStart"/>
             <w:r>
               <w:rPr>
                 <w:b/>
               </w:rPr>
               <w:t>readWrite</w:t>
             </w:r>
-            <w:proofErr w:type="spellEnd"/>
             <w:r>
               <w:t xml:space="preserve">, </w:t>
             </w:r>
-            <w:proofErr w:type="spellStart"/>
             <w:r>
               <w:rPr>
                 <w:b/>
@@ -2891,18 +2469,15 @@
               <w:lastRenderedPageBreak/>
               <w:t>dbAdmin</w:t>
             </w:r>
-            <w:proofErr w:type="spellEnd"/>
             <w:r>
               <w:t xml:space="preserve"> and </w:t>
             </w:r>
-            <w:proofErr w:type="spellStart"/>
             <w:r>
               <w:rPr>
                 <w:b/>
               </w:rPr>
               <w:t>userAdmin</w:t>
             </w:r>
-            <w:proofErr w:type="spellEnd"/>
             <w:r>
               <w:t xml:space="preserve"> roles</w:t>
             </w:r>
@@ -2931,7 +2506,6 @@
               <w:lastRenderedPageBreak/>
               <w:t>{role: “</w:t>
             </w:r>
-            <w:proofErr w:type="spellStart"/>
             <w:r>
               <w:rPr>
                 <w:rFonts w:ascii="Courier New" w:hAnsi="Courier New" w:cs="Courier New"/>
@@ -2940,50 +2514,13 @@
               </w:rPr>
               <w:t>dbOwner</w:t>
             </w:r>
-            <w:proofErr w:type="spellEnd"/>
             <w:r>
               <w:rPr>
                 <w:rFonts w:ascii="Courier New" w:hAnsi="Courier New" w:cs="Courier New"/>
                 <w:b/>
                 <w:sz w:val="18"/>
               </w:rPr>
-              <w:t xml:space="preserve">”, </w:t>
-            </w:r>
-            <w:proofErr w:type="spellStart"/>
-            <w:r>
-              <w:rPr>
-                <w:rFonts w:ascii="Courier New" w:hAnsi="Courier New" w:cs="Courier New"/>
-                <w:b/>
-                <w:sz w:val="18"/>
-              </w:rPr>
-              <w:t>db</w:t>
-            </w:r>
-            <w:proofErr w:type="spellEnd"/>
-            <w:r>
-              <w:rPr>
-                <w:rFonts w:ascii="Courier New" w:hAnsi="Courier New" w:cs="Courier New"/>
-                <w:b/>
-                <w:sz w:val="18"/>
-              </w:rPr>
-              <w:t>: “</w:t>
-            </w:r>
-            <w:proofErr w:type="spellStart"/>
-            <w:r>
-              <w:rPr>
-                <w:rFonts w:ascii="Courier New" w:hAnsi="Courier New" w:cs="Courier New"/>
-                <w:b/>
-                <w:sz w:val="18"/>
-              </w:rPr>
-              <w:t>neosend</w:t>
-            </w:r>
-            <w:proofErr w:type="spellEnd"/>
-            <w:r>
-              <w:rPr>
-                <w:rFonts w:ascii="Courier New" w:hAnsi="Courier New" w:cs="Courier New"/>
-                <w:b/>
-                <w:sz w:val="18"/>
-              </w:rPr>
-              <w:t>”}</w:t>
+              <w:t>”, db: “neosend”}</w:t>
             </w:r>
           </w:p>
         </w:tc>
@@ -2998,12 +2535,10 @@
               <w:pStyle w:val="ListParagraph"/>
               <w:ind w:left="0"/>
             </w:pPr>
-            <w:proofErr w:type="spellStart"/>
             <w:r>
               <w:lastRenderedPageBreak/>
               <w:t>clusterManager</w:t>
             </w:r>
-            <w:proofErr w:type="spellEnd"/>
           </w:p>
         </w:tc>
         <w:tc>
@@ -3064,11 +2599,9 @@
               <w:pStyle w:val="ListParagraph"/>
               <w:ind w:left="0"/>
             </w:pPr>
-            <w:proofErr w:type="spellStart"/>
             <w:r>
               <w:t>clusterMonitor</w:t>
             </w:r>
-            <w:proofErr w:type="spellEnd"/>
           </w:p>
         </w:tc>
         <w:tc>
@@ -3130,11 +2663,9 @@
               <w:pStyle w:val="ListParagraph"/>
               <w:ind w:left="0"/>
             </w:pPr>
-            <w:proofErr w:type="spellStart"/>
             <w:r>
               <w:t>hostManager</w:t>
             </w:r>
-            <w:proofErr w:type="spellEnd"/>
           </w:p>
         </w:tc>
         <w:tc>
@@ -3187,11 +2718,9 @@
               <w:pStyle w:val="ListParagraph"/>
               <w:ind w:left="0"/>
             </w:pPr>
-            <w:proofErr w:type="spellStart"/>
             <w:r>
               <w:t>clusterAdmin</w:t>
             </w:r>
-            <w:proofErr w:type="spellEnd"/>
           </w:p>
         </w:tc>
         <w:tc>
@@ -3213,15 +2742,7 @@
               <w:t>admin</w:t>
             </w:r>
             <w:r>
-              <w:t xml:space="preserve"> database only. Full admin access to all functions relate to </w:t>
-            </w:r>
-            <w:proofErr w:type="spellStart"/>
-            <w:r>
-              <w:t>sharding</w:t>
-            </w:r>
-            <w:proofErr w:type="spellEnd"/>
-            <w:r>
-              <w:t xml:space="preserve"> and replica set.</w:t>
+              <w:t xml:space="preserve"> database only. Full admin access to all functions relate to sharding and replica set.</w:t>
             </w:r>
           </w:p>
           <w:p>
@@ -3232,50 +2753,20 @@
             <w:r>
               <w:t xml:space="preserve">Combination of </w:t>
             </w:r>
-            <w:proofErr w:type="spellStart"/>
-            <w:r>
-              <w:rPr>
-                <w:b/>
-              </w:rPr>
-              <w:t>clusterManager</w:t>
-            </w:r>
-            <w:proofErr w:type="spellEnd"/>
-            <w:r>
-              <w:rPr>
-                <w:b/>
-              </w:rPr>
-              <w:t xml:space="preserve">, </w:t>
-            </w:r>
-            <w:proofErr w:type="spellStart"/>
-            <w:r>
-              <w:rPr>
-                <w:b/>
-              </w:rPr>
-              <w:t>clusterMonitor</w:t>
-            </w:r>
-            <w:proofErr w:type="spellEnd"/>
-            <w:r>
-              <w:rPr>
-                <w:b/>
-              </w:rPr>
-              <w:t xml:space="preserve"> </w:t>
+            <w:r>
+              <w:rPr>
+                <w:b/>
+              </w:rPr>
+              <w:t xml:space="preserve">clusterManager, clusterMonitor </w:t>
             </w:r>
             <w:r>
               <w:t xml:space="preserve">and </w:t>
             </w:r>
-            <w:proofErr w:type="spellStart"/>
-            <w:r>
-              <w:rPr>
-                <w:b/>
-              </w:rPr>
-              <w:t>hostManager</w:t>
-            </w:r>
-            <w:proofErr w:type="spellEnd"/>
-            <w:r>
-              <w:rPr>
-                <w:b/>
-              </w:rPr>
-              <w:t xml:space="preserve"> </w:t>
+            <w:r>
+              <w:rPr>
+                <w:b/>
+              </w:rPr>
+              <w:t xml:space="preserve">hostManager </w:t>
             </w:r>
             <w:r>
               <w:t xml:space="preserve">roles. </w:t>
@@ -3304,7 +2795,7 @@
               </w:rPr>
               <w:t xml:space="preserve">Read more at </w:t>
             </w:r>
-            <w:hyperlink r:id="rId7" w:history="1">
+            <w:hyperlink r:id="rId7" w:anchor="clusterAdmin%23clusterAdmin" w:history="1">
               <w:r>
                 <w:rPr>
                   <w:rStyle w:val="Hyperlink"/>
@@ -3459,11 +2950,9 @@
               <w:pStyle w:val="ListParagraph"/>
               <w:ind w:left="0"/>
             </w:pPr>
-            <w:proofErr w:type="spellStart"/>
             <w:r>
               <w:t>readAnyDatabase</w:t>
             </w:r>
-            <w:proofErr w:type="spellEnd"/>
           </w:p>
         </w:tc>
         <w:tc>
@@ -3518,7 +3007,7 @@
               </w:rPr>
               <w:t xml:space="preserve">Read more at </w:t>
             </w:r>
-            <w:hyperlink r:id="rId8" w:history="1">
+            <w:hyperlink r:id="rId8" w:anchor="readAnyDatabase%23readAnyDatabase" w:history="1">
               <w:r>
                 <w:rPr>
                   <w:rStyle w:val="Hyperlink"/>
@@ -3542,11 +3031,9 @@
               <w:pStyle w:val="ListParagraph"/>
               <w:ind w:left="0"/>
             </w:pPr>
-            <w:proofErr w:type="spellStart"/>
             <w:r>
               <w:t>readWriteAnyDatabase</w:t>
             </w:r>
-            <w:proofErr w:type="spellEnd"/>
           </w:p>
         </w:tc>
         <w:tc>
@@ -3592,7 +3079,7 @@
               </w:rPr>
               <w:t xml:space="preserve">Read more at </w:t>
             </w:r>
-            <w:hyperlink r:id="rId9" w:history="1">
+            <w:hyperlink r:id="rId9" w:anchor="readWriteAnyDatabase%23readWriteAnyDatabase" w:history="1">
               <w:r>
                 <w:rPr>
                   <w:rStyle w:val="Hyperlink"/>
@@ -3616,11 +3103,9 @@
               <w:pStyle w:val="ListParagraph"/>
               <w:ind w:left="0"/>
             </w:pPr>
-            <w:proofErr w:type="spellStart"/>
             <w:r>
               <w:t>userAdminAnyDatabase</w:t>
             </w:r>
-            <w:proofErr w:type="spellEnd"/>
           </w:p>
         </w:tc>
         <w:tc>
@@ -3642,15 +3127,7 @@
               <w:t>admin</w:t>
             </w:r>
             <w:r>
-              <w:t xml:space="preserve"> database only. Have </w:t>
-            </w:r>
-            <w:proofErr w:type="spellStart"/>
-            <w:r>
-              <w:t>userAdmin</w:t>
-            </w:r>
-            <w:proofErr w:type="spellEnd"/>
-            <w:r>
-              <w:t xml:space="preserve"> permission on all databases</w:t>
+              <w:t xml:space="preserve"> database only. Have userAdmin permission on all databases</w:t>
             </w:r>
           </w:p>
         </w:tc>
@@ -3674,7 +3151,7 @@
               </w:rPr>
               <w:t xml:space="preserve">Read more at </w:t>
             </w:r>
-            <w:hyperlink r:id="rId10" w:history="1">
+            <w:hyperlink r:id="rId10" w:anchor="userAdminAnyDatabase%23userAdminAnyDatabase" w:history="1">
               <w:r>
                 <w:rPr>
                   <w:rStyle w:val="Hyperlink"/>
@@ -3698,11 +3175,9 @@
               <w:pStyle w:val="ListParagraph"/>
               <w:ind w:left="0"/>
             </w:pPr>
-            <w:proofErr w:type="spellStart"/>
             <w:r>
               <w:t>dbAdminAnyDatabase</w:t>
             </w:r>
-            <w:proofErr w:type="spellEnd"/>
           </w:p>
         </w:tc>
         <w:tc>
@@ -3724,18 +3199,7 @@
               <w:t>admin</w:t>
             </w:r>
             <w:r>
-              <w:t xml:space="preserve"> database only. Have </w:t>
-            </w:r>
-            <w:proofErr w:type="spellStart"/>
-            <w:r>
-              <w:t>db</w:t>
-            </w:r>
-            <w:r>
-              <w:t>Admin</w:t>
-            </w:r>
-            <w:proofErr w:type="spellEnd"/>
-            <w:r>
-              <w:t xml:space="preserve"> permission on all databases</w:t>
+              <w:t xml:space="preserve"> database only. Have dbAdmin permission on all databases</w:t>
             </w:r>
           </w:p>
         </w:tc>
@@ -3759,7 +3223,7 @@
               </w:rPr>
               <w:t xml:space="preserve">Read more at </w:t>
             </w:r>
-            <w:hyperlink r:id="rId11" w:history="1">
+            <w:hyperlink r:id="rId11" w:anchor="dbAdminAnyDatabase%23dbAdminAnyDatabase" w:history="1">
               <w:r>
                 <w:rPr>
                   <w:rStyle w:val="Hyperlink"/>
@@ -3786,27 +3250,11 @@
       <w:r>
         <w:t xml:space="preserve">When you are using a certain database, you have to </w:t>
       </w:r>
-      <w:proofErr w:type="spellStart"/>
-      <w:proofErr w:type="gramStart"/>
-      <w:r>
-        <w:rPr>
-          <w:b/>
-        </w:rPr>
-        <w:t>auth</w:t>
-      </w:r>
-      <w:proofErr w:type="spellEnd"/>
-      <w:r>
-        <w:rPr>
-          <w:b/>
-        </w:rPr>
-        <w:t>(</w:t>
-      </w:r>
-      <w:proofErr w:type="gramEnd"/>
-      <w:r>
-        <w:rPr>
-          <w:b/>
-        </w:rPr>
-        <w:t>u, p)</w:t>
+      <w:r>
+        <w:rPr>
+          <w:b/>
+        </w:rPr>
+        <w:t>auth(u, p)</w:t>
       </w:r>
       <w:r>
         <w:t xml:space="preserve"> and have permission to create user in order to create new user for the database.</w:t>
@@ -3824,29 +3272,21 @@
           <w:i/>
         </w:rPr>
       </w:pPr>
-      <w:bookmarkStart w:id="5" w:name="_Toc456113788"/>
+      <w:bookmarkStart w:id="4" w:name="_Toc456113788"/>
       <w:r>
         <w:rPr>
           <w:i/>
         </w:rPr>
         <w:t>Update user of a database?</w:t>
       </w:r>
-      <w:bookmarkEnd w:id="5"/>
-    </w:p>
-    <w:p>
-      <w:pPr>
-        <w:pStyle w:val="ListParagraph"/>
-      </w:pPr>
-      <w:r>
-        <w:t xml:space="preserve">You need to have at least </w:t>
-      </w:r>
-      <w:proofErr w:type="spellStart"/>
-      <w:r>
-        <w:t>dbAdmin</w:t>
-      </w:r>
-      <w:proofErr w:type="spellEnd"/>
-      <w:r>
-        <w:t xml:space="preserve"> role to use this method:</w:t>
+      <w:bookmarkEnd w:id="4"/>
+    </w:p>
+    <w:p>
+      <w:pPr>
+        <w:pStyle w:val="ListParagraph"/>
+      </w:pPr>
+      <w:r>
+        <w:t>You need to have at least dbAdmin role to use this method:</w:t>
       </w:r>
     </w:p>
     <w:p>
@@ -3858,59 +3298,13 @@
           <w:sz w:val="20"/>
         </w:rPr>
       </w:pPr>
-      <w:proofErr w:type="spellStart"/>
       <w:r>
         <w:rPr>
           <w:rFonts w:ascii="Courier New" w:hAnsi="Courier New" w:cs="Courier New"/>
           <w:b/>
           <w:sz w:val="20"/>
         </w:rPr>
-        <w:t>db.updateUser</w:t>
-      </w:r>
-      <w:proofErr w:type="spellEnd"/>
-      <w:r>
-        <w:rPr>
-          <w:rFonts w:ascii="Courier New" w:hAnsi="Courier New" w:cs="Courier New"/>
-          <w:b/>
-          <w:sz w:val="20"/>
-        </w:rPr>
-        <w:t>( "foo", { roles: [ { role : "</w:t>
-      </w:r>
-      <w:proofErr w:type="spellStart"/>
-      <w:r>
-        <w:rPr>
-          <w:rFonts w:ascii="Courier New" w:hAnsi="Courier New" w:cs="Courier New"/>
-          <w:b/>
-          <w:sz w:val="20"/>
-        </w:rPr>
-        <w:t>dbAdmin</w:t>
-      </w:r>
-      <w:proofErr w:type="spellEnd"/>
-      <w:r>
-        <w:rPr>
-          <w:rFonts w:ascii="Courier New" w:hAnsi="Courier New" w:cs="Courier New"/>
-          <w:b/>
-          <w:sz w:val="20"/>
-        </w:rPr>
-        <w:t xml:space="preserve">", </w:t>
-      </w:r>
-      <w:proofErr w:type="spellStart"/>
-      <w:r>
-        <w:rPr>
-          <w:rFonts w:ascii="Courier New" w:hAnsi="Courier New" w:cs="Courier New"/>
-          <w:b/>
-          <w:sz w:val="20"/>
-        </w:rPr>
-        <w:t>db</w:t>
-      </w:r>
-      <w:proofErr w:type="spellEnd"/>
-      <w:r>
-        <w:rPr>
-          <w:rFonts w:ascii="Courier New" w:hAnsi="Courier New" w:cs="Courier New"/>
-          <w:b/>
-          <w:sz w:val="20"/>
-        </w:rPr>
-        <w:t xml:space="preserve"> : "blog" } ] })</w:t>
+        <w:t>db.updateUser( "foo", { roles: [ { role : "dbAdmin", db : "blog" } ] })</w:t>
       </w:r>
     </w:p>
     <w:p>
@@ -3925,14 +3319,14 @@
           <w:i/>
         </w:rPr>
       </w:pPr>
-      <w:bookmarkStart w:id="6" w:name="_Toc456113789"/>
+      <w:bookmarkStart w:id="5" w:name="_Toc456113789"/>
       <w:r>
         <w:rPr>
           <w:i/>
         </w:rPr>
         <w:t>Get all users of a database</w:t>
       </w:r>
-      <w:bookmarkEnd w:id="6"/>
+      <w:bookmarkEnd w:id="5"/>
     </w:p>
     <w:p>
       <w:pPr>
@@ -3941,8 +3335,6 @@
           <w:i/>
         </w:rPr>
       </w:pPr>
-      <w:proofErr w:type="spellStart"/>
-      <w:proofErr w:type="gramStart"/>
       <w:r>
         <w:rPr>
           <w:rFonts w:ascii="Courier New" w:hAnsi="Courier New" w:cs="Courier New"/>
@@ -3957,18 +3349,8 @@
           <w:b/>
           <w:sz w:val="20"/>
         </w:rPr>
-        <w:t>getUsers</w:t>
-      </w:r>
-      <w:proofErr w:type="spellEnd"/>
-      <w:r>
-        <w:rPr>
-          <w:rFonts w:ascii="Courier New" w:hAnsi="Courier New" w:cs="Courier New"/>
-          <w:b/>
-          <w:sz w:val="20"/>
-        </w:rPr>
-        <w:t>()</w:t>
-      </w:r>
-      <w:proofErr w:type="gramEnd"/>
+        <w:t>getUsers()</w:t>
+      </w:r>
     </w:p>
     <w:p>
       <w:pPr>
@@ -3982,14 +3364,14 @@
           <w:i/>
         </w:rPr>
       </w:pPr>
-      <w:bookmarkStart w:id="7" w:name="_Toc456113790"/>
+      <w:bookmarkStart w:id="6" w:name="_Toc456113790"/>
       <w:r>
         <w:rPr>
           <w:i/>
         </w:rPr>
         <w:t>Delete a user</w:t>
       </w:r>
-      <w:bookmarkEnd w:id="7"/>
+      <w:bookmarkEnd w:id="6"/>
     </w:p>
     <w:p>
       <w:pPr>
@@ -3998,8 +3380,6 @@
           <w:i/>
         </w:rPr>
       </w:pPr>
-      <w:proofErr w:type="spellStart"/>
-      <w:proofErr w:type="gramStart"/>
       <w:r>
         <w:rPr>
           <w:rFonts w:ascii="Courier New" w:hAnsi="Courier New" w:cs="Courier New"/>
@@ -4015,18 +3395,8 @@
           <w:b/>
           <w:sz w:val="20"/>
         </w:rPr>
-        <w:t>removeUser</w:t>
-      </w:r>
-      <w:proofErr w:type="spellEnd"/>
-      <w:r>
-        <w:rPr>
-          <w:rFonts w:ascii="Courier New" w:hAnsi="Courier New" w:cs="Courier New"/>
-          <w:b/>
-          <w:sz w:val="20"/>
-        </w:rPr>
-        <w:t>(</w:t>
-      </w:r>
-      <w:proofErr w:type="gramEnd"/>
+        <w:t>removeUser(</w:t>
+      </w:r>
       <w:r>
         <w:rPr>
           <w:rFonts w:ascii="Courier New" w:hAnsi="Courier New" w:cs="Courier New"/>
@@ -4056,7 +3426,7 @@
           <w:i/>
         </w:rPr>
       </w:pPr>
-      <w:bookmarkStart w:id="8" w:name="_Toc456113791"/>
+      <w:bookmarkStart w:id="7" w:name="_Toc456113791"/>
       <w:r>
         <w:rPr>
           <w:i/>
@@ -4069,7 +3439,7 @@
         </w:rPr>
         <w:t>?????? (Need research more)</w:t>
       </w:r>
-      <w:bookmarkEnd w:id="8"/>
+      <w:bookmarkEnd w:id="7"/>
     </w:p>
     <w:p>
       <w:pPr>
@@ -4091,7 +3461,7 @@
           <w:b w:val="0"/>
         </w:rPr>
       </w:pPr>
-      <w:bookmarkStart w:id="9" w:name="_Toc456113792"/>
+      <w:bookmarkStart w:id="8" w:name="_Toc456113792"/>
       <w:r>
         <w:rPr>
           <w:b w:val="0"/>
@@ -4099,27 +3469,11 @@
         <w:lastRenderedPageBreak/>
         <w:t>Chapter 2: Managing Servers</w:t>
       </w:r>
-      <w:bookmarkEnd w:id="9"/>
-    </w:p>
-    <w:p>
-      <w:r>
-        <w:t>(</w:t>
-      </w:r>
-      <w:proofErr w:type="gramStart"/>
-      <w:r>
-        <w:t>prepare</w:t>
-      </w:r>
-      <w:proofErr w:type="gramEnd"/>
-      <w:r>
-        <w:t xml:space="preserve"> </w:t>
-      </w:r>
-      <w:proofErr w:type="spellStart"/>
-      <w:r>
-        <w:t>linux</w:t>
-      </w:r>
-      <w:proofErr w:type="spellEnd"/>
-      <w:r>
-        <w:t xml:space="preserve">  environment for practicing)</w:t>
+      <w:bookmarkEnd w:id="8"/>
+    </w:p>
+    <w:p>
+      <w:r>
+        <w:t>(prepare linux environment for practicing)</w:t>
       </w:r>
     </w:p>
     <w:p>
@@ -4131,8 +3485,305 @@
         </w:numPr>
       </w:pPr>
       <w:r>
-        <w:t>A</w:t>
-      </w:r>
+        <w:t>Start</w:t>
+      </w:r>
+      <w:r>
+        <w:t>ing</w:t>
+      </w:r>
+      <w:r>
+        <w:t xml:space="preserve"> and stop</w:t>
+      </w:r>
+      <w:r>
+        <w:t>ping</w:t>
+      </w:r>
+      <w:r>
+        <w:t xml:space="preserve"> mongodb</w:t>
+      </w:r>
+    </w:p>
+    <w:p>
+      <w:pPr>
+        <w:pStyle w:val="ListParagraph"/>
+        <w:numPr>
+          <w:ilvl w:val="0"/>
+          <w:numId w:val="2"/>
+        </w:numPr>
+      </w:pPr>
+      <w:r>
+        <w:t xml:space="preserve">MongoDB server is started with the </w:t>
+      </w:r>
+      <w:r>
+        <w:rPr>
+          <w:b/>
+        </w:rPr>
+        <w:t>mongod</w:t>
+      </w:r>
+      <w:r>
+        <w:t xml:space="preserve"> executable</w:t>
+      </w:r>
+    </w:p>
+    <w:p>
+      <w:pPr>
+        <w:pStyle w:val="ListParagraph"/>
+        <w:numPr>
+          <w:ilvl w:val="0"/>
+          <w:numId w:val="2"/>
+        </w:numPr>
+      </w:pPr>
+      <w:r>
+        <w:t xml:space="preserve">Some param for </w:t>
+      </w:r>
+      <w:r>
+        <w:rPr>
+          <w:b/>
+        </w:rPr>
+        <w:t>mongod</w:t>
+      </w:r>
+      <w:r>
+        <w:t xml:space="preserve"> command:</w:t>
+      </w:r>
+    </w:p>
+    <w:p>
+      <w:pPr>
+        <w:pStyle w:val="ListParagraph"/>
+        <w:numPr>
+          <w:ilvl w:val="1"/>
+          <w:numId w:val="2"/>
+        </w:numPr>
+      </w:pPr>
+      <w:r>
+        <w:t>--dbpath: path to the directory containing data files</w:t>
+      </w:r>
+    </w:p>
+    <w:p>
+      <w:pPr>
+        <w:pStyle w:val="ListParagraph"/>
+        <w:numPr>
+          <w:ilvl w:val="1"/>
+          <w:numId w:val="2"/>
+        </w:numPr>
+      </w:pPr>
+      <w:r>
+        <w:t>--port : as the name implies</w:t>
+      </w:r>
+      <w:r>
+        <w:t>. Default port is 27017</w:t>
+      </w:r>
+    </w:p>
+    <w:p>
+      <w:pPr>
+        <w:pStyle w:val="ListParagraph"/>
+        <w:numPr>
+          <w:ilvl w:val="1"/>
+          <w:numId w:val="2"/>
+        </w:numPr>
+      </w:pPr>
+      <w:r>
+        <w:t>--fork: Fork the server process, run MongoDB as a daemon</w:t>
+      </w:r>
+      <w:r>
+        <w:t xml:space="preserve"> (not for MS Windows)</w:t>
+      </w:r>
+    </w:p>
+    <w:p>
+      <w:pPr>
+        <w:pStyle w:val="ListParagraph"/>
+        <w:numPr>
+          <w:ilvl w:val="1"/>
+          <w:numId w:val="2"/>
+        </w:numPr>
+      </w:pPr>
+      <w:r>
+        <w:t>--logpath: log file to let MongoDB output logs</w:t>
+      </w:r>
+      <w:r>
+        <w:t xml:space="preserve"> (consider append mode by --logappend)</w:t>
+      </w:r>
+    </w:p>
+    <w:p>
+      <w:pPr>
+        <w:pStyle w:val="ListParagraph"/>
+        <w:numPr>
+          <w:ilvl w:val="1"/>
+          <w:numId w:val="2"/>
+        </w:numPr>
+      </w:pPr>
+      <w:r>
+        <w:t>--config: specify a file for configuration instead of using command line params</w:t>
+      </w:r>
+    </w:p>
+    <w:p>
+      <w:pPr>
+        <w:pStyle w:val="ListParagraph"/>
+        <w:numPr>
+          <w:ilvl w:val="0"/>
+          <w:numId w:val="2"/>
+        </w:numPr>
+      </w:pPr>
+      <w:r>
+        <w:t xml:space="preserve">File based configs: put all that params in a .config file, and when start </w:t>
+      </w:r>
+      <w:r>
+        <w:rPr>
+          <w:b/>
+        </w:rPr>
+        <w:t>mongod</w:t>
+      </w:r>
+      <w:r>
+        <w:t xml:space="preserve"> pass the path of the file to --</w:t>
+      </w:r>
+      <w:r>
+        <w:rPr>
+          <w:b/>
+        </w:rPr>
+        <w:t xml:space="preserve">config </w:t>
+      </w:r>
+      <w:r>
+        <w:t>param</w:t>
+      </w:r>
+      <w:r>
+        <w:t xml:space="preserve">. With params like --auth or --fork, in the config file, put something like this: auth=true or fork=true </w:t>
+      </w:r>
+    </w:p>
+    <w:p>
+      <w:pPr>
+        <w:pStyle w:val="ListParagraph"/>
+        <w:numPr>
+          <w:ilvl w:val="0"/>
+          <w:numId w:val="2"/>
+        </w:numPr>
+      </w:pPr>
+      <w:r>
+        <w:t>Safely stop mongodb</w:t>
+      </w:r>
+      <w:r>
+        <w:t xml:space="preserve">: run the </w:t>
+      </w:r>
+      <w:r>
+        <w:rPr>
+          <w:b/>
+        </w:rPr>
+        <w:t>shutdown</w:t>
+      </w:r>
+      <w:r>
+        <w:t xml:space="preserve"> command as below</w:t>
+      </w:r>
+    </w:p>
+    <w:p>
+      <w:pPr>
+        <w:pStyle w:val="ListParagraph"/>
+        <w:rPr>
+          <w:rFonts w:ascii="Courier New" w:hAnsi="Courier New" w:cs="Courier New"/>
+          <w:b/>
+          <w:sz w:val="22"/>
+        </w:rPr>
+      </w:pPr>
+      <w:r>
+        <w:rPr>
+          <w:rFonts w:ascii="Courier New" w:hAnsi="Courier New" w:cs="Courier New"/>
+          <w:b/>
+          <w:sz w:val="22"/>
+        </w:rPr>
+        <w:t>&gt; u</w:t>
+      </w:r>
+      <w:r>
+        <w:rPr>
+          <w:rFonts w:ascii="Courier New" w:hAnsi="Courier New" w:cs="Courier New"/>
+          <w:b/>
+          <w:sz w:val="22"/>
+        </w:rPr>
+        <w:t>se admin</w:t>
+      </w:r>
+    </w:p>
+    <w:p>
+      <w:pPr>
+        <w:pStyle w:val="ListParagraph"/>
+      </w:pPr>
+      <w:r>
+        <w:rPr>
+          <w:rFonts w:ascii="Courier New" w:hAnsi="Courier New" w:cs="Courier New"/>
+          <w:b/>
+          <w:sz w:val="22"/>
+        </w:rPr>
+        <w:t xml:space="preserve">&gt; </w:t>
+      </w:r>
+      <w:r>
+        <w:rPr>
+          <w:rFonts w:ascii="Courier New" w:hAnsi="Courier New" w:cs="Courier New"/>
+          <w:b/>
+          <w:sz w:val="22"/>
+        </w:rPr>
+        <w:t>db.shutdownServer()</w:t>
+      </w:r>
+    </w:p>
+    <w:p>
+      <w:pPr>
+        <w:pStyle w:val="ListParagraph"/>
+      </w:pPr>
+      <w:r>
+        <w:t>When use this command in a primary node of a replica set, it will step down the primary and wait for a secondary being elected before shutting down the server completely.</w:t>
+      </w:r>
+      <w:r>
+        <w:t xml:space="preserve"> I no secondary is available, the primary won’t shut</w:t>
+      </w:r>
+      <w:r>
+        <w:t xml:space="preserve"> </w:t>
+      </w:r>
+      <w:r>
+        <w:t>down</w:t>
+      </w:r>
+      <w:r>
+        <w:t>.</w:t>
+      </w:r>
+    </w:p>
+    <w:p>
+      <w:pPr>
+        <w:pStyle w:val="ListParagraph"/>
+      </w:pPr>
+      <w:r>
+        <w:t>In that case, we can force the primary to shut down by using this command:</w:t>
+      </w:r>
+    </w:p>
+    <w:p>
+      <w:pPr>
+        <w:pStyle w:val="ListParagraph"/>
+        <w:rPr>
+          <w:rFonts w:ascii="Courier New" w:hAnsi="Courier New" w:cs="Courier New"/>
+          <w:b/>
+          <w:sz w:val="22"/>
+        </w:rPr>
+      </w:pPr>
+      <w:r>
+        <w:rPr>
+          <w:rFonts w:ascii="Courier New" w:hAnsi="Courier New" w:cs="Courier New"/>
+          <w:b/>
+          <w:sz w:val="22"/>
+        </w:rPr>
+        <w:t xml:space="preserve">&gt; </w:t>
+      </w:r>
+      <w:r>
+        <w:rPr>
+          <w:rFonts w:ascii="Courier New" w:hAnsi="Courier New" w:cs="Courier New"/>
+          <w:b/>
+          <w:sz w:val="22"/>
+        </w:rPr>
+        <w:t>db.adminCommand({“shutdown”: 1, “force”: true})</w:t>
+      </w:r>
+    </w:p>
+    <w:p>
+      <w:pPr>
+        <w:pStyle w:val="ListParagraph"/>
+      </w:pPr>
+      <w:r>
+        <w:rPr>
+          <w:b/>
+        </w:rPr>
+        <w:t xml:space="preserve">mongod </w:t>
+      </w:r>
+      <w:r>
+        <w:t>then will wait for any running operations or file preallocations to finish, close all connections and flush all data to disk before shutting down.</w:t>
+      </w:r>
+      <w:bookmarkStart w:id="9" w:name="_GoBack"/>
+      <w:bookmarkEnd w:id="9"/>
     </w:p>
     <w:p>
       <w:pPr>
@@ -4143,7 +3794,7 @@
         </w:numPr>
       </w:pPr>
       <w:r>
-        <w:t>2</w:t>
+        <w:t>Monitoring MongoDB</w:t>
       </w:r>
     </w:p>
     <w:p>
@@ -4155,16 +3806,52 @@
         </w:numPr>
       </w:pPr>
       <w:r>
-        <w:t>A</w:t>
+        <w:t>Deploy</w:t>
+      </w:r>
+      <w:r>
+        <w:t>ing</w:t>
+      </w:r>
+      <w:r>
+        <w:t xml:space="preserve"> MongoDB</w:t>
+      </w:r>
+    </w:p>
+    <w:p>
+      <w:pPr>
+        <w:pStyle w:val="ListParagraph"/>
+        <w:numPr>
+          <w:ilvl w:val="0"/>
+          <w:numId w:val="3"/>
+        </w:numPr>
+      </w:pPr>
+      <w:r>
+        <w:t>Backing up MongoDB</w:t>
+      </w:r>
+    </w:p>
+    <w:p>
+      <w:pPr>
+        <w:pStyle w:val="ListParagraph"/>
+        <w:numPr>
+          <w:ilvl w:val="0"/>
+          <w:numId w:val="3"/>
+        </w:numPr>
+      </w:pPr>
+      <w:r>
+        <w:t>Upgrade MongoDB</w:t>
       </w:r>
     </w:p>
     <w:p>
       <w:pPr>
         <w:pStyle w:val="Heading1"/>
       </w:pPr>
-      <w:bookmarkStart w:id="10" w:name="_Toc456113793"/>
-      <w:r>
-        <w:t>Chapter 3: Upgrade MongoDB server</w:t>
+      <w:bookmarkStart w:id="10" w:name="_Toc456113794"/>
+      <w:r>
+        <w:t xml:space="preserve">Chapter </w:t>
+      </w:r>
+      <w:r>
+        <w:t>3</w:t>
+      </w:r>
+      <w:r>
+        <w:t>: Aggregate framework</w:t>
       </w:r>
       <w:bookmarkEnd w:id="10"/>
     </w:p>
@@ -4173,9 +3860,15 @@
       <w:pPr>
         <w:pStyle w:val="Heading1"/>
       </w:pPr>
-      <w:bookmarkStart w:id="11" w:name="_Toc456113794"/>
-      <w:r>
-        <w:t>Chapter 4: Aggregate framework</w:t>
+      <w:bookmarkStart w:id="11" w:name="_Toc456113795"/>
+      <w:r>
+        <w:t xml:space="preserve">Chapter </w:t>
+      </w:r>
+      <w:r>
+        <w:t>4</w:t>
+      </w:r>
+      <w:r>
+        <w:t>: Indexing and managing indexes</w:t>
       </w:r>
       <w:bookmarkEnd w:id="11"/>
     </w:p>
@@ -4184,9 +3877,15 @@
       <w:pPr>
         <w:pStyle w:val="Heading1"/>
       </w:pPr>
-      <w:bookmarkStart w:id="12" w:name="_Toc456113795"/>
-      <w:r>
-        <w:t>Chapter 5: Indexing and managing indexes</w:t>
+      <w:bookmarkStart w:id="12" w:name="_Toc456113796"/>
+      <w:r>
+        <w:t xml:space="preserve">Chapter </w:t>
+      </w:r>
+      <w:r>
+        <w:t>5</w:t>
+      </w:r>
+      <w:r>
+        <w:t>: GridFS</w:t>
       </w:r>
       <w:bookmarkEnd w:id="12"/>
     </w:p>
@@ -4195,122 +3894,77 @@
       <w:pPr>
         <w:pStyle w:val="Heading1"/>
       </w:pPr>
-      <w:bookmarkStart w:id="13" w:name="_Toc456113796"/>
-      <w:r>
+      <w:bookmarkStart w:id="13" w:name="_Toc456113797"/>
+      <w:r>
+        <w:lastRenderedPageBreak/>
         <w:t xml:space="preserve">Chapter </w:t>
       </w:r>
       <w:r>
         <w:t>6</w:t>
       </w:r>
       <w:r>
+        <w:t>: Optimization</w:t>
+      </w:r>
+      <w:bookmarkEnd w:id="13"/>
+    </w:p>
+    <w:p/>
+    <w:p>
+      <w:pPr>
+        <w:pStyle w:val="Heading1"/>
+      </w:pPr>
+      <w:bookmarkStart w:id="14" w:name="_Toc456113799"/>
+      <w:r>
+        <w:t xml:space="preserve">Chapter </w:t>
+      </w:r>
+      <w:r>
+        <w:t>7</w:t>
+      </w:r>
+      <w:r>
         <w:t xml:space="preserve">: </w:t>
       </w:r>
-      <w:proofErr w:type="spellStart"/>
-      <w:r>
-        <w:t>GridFS</w:t>
-      </w:r>
-      <w:bookmarkEnd w:id="13"/>
-      <w:proofErr w:type="spellEnd"/>
+      <w:r>
+        <w:t>Replication</w:t>
+      </w:r>
+      <w:bookmarkEnd w:id="14"/>
     </w:p>
     <w:p/>
     <w:p>
       <w:pPr>
         <w:pStyle w:val="Heading1"/>
       </w:pPr>
-      <w:bookmarkStart w:id="14" w:name="_Toc456113797"/>
+      <w:bookmarkStart w:id="15" w:name="_Toc456113800"/>
       <w:r>
         <w:t xml:space="preserve">Chapter </w:t>
       </w:r>
       <w:r>
-        <w:t>7</w:t>
-      </w:r>
-      <w:r>
-        <w:t>: Optimization</w:t>
-      </w:r>
-      <w:bookmarkEnd w:id="14"/>
+        <w:t>8</w:t>
+      </w:r>
+      <w:r>
+        <w:t>: Sharding</w:t>
+      </w:r>
+      <w:bookmarkEnd w:id="15"/>
     </w:p>
     <w:p/>
     <w:p>
       <w:pPr>
         <w:pStyle w:val="Heading1"/>
       </w:pPr>
-      <w:bookmarkStart w:id="15" w:name="_Toc456113798"/>
-      <w:r>
-        <w:t xml:space="preserve">Chapter 8: </w:t>
-      </w:r>
-      <w:r>
-        <w:t>Backing Up and Restoring</w:t>
-      </w:r>
-      <w:bookmarkEnd w:id="15"/>
-    </w:p>
-    <w:p/>
-    <w:p>
-      <w:pPr>
-        <w:pStyle w:val="Heading1"/>
-      </w:pPr>
-      <w:bookmarkStart w:id="16" w:name="_Toc456113799"/>
-      <w:r>
-        <w:t xml:space="preserve">Chapter 9: </w:t>
-      </w:r>
-      <w:r>
-        <w:t>Replication</w:t>
+      <w:bookmarkStart w:id="16" w:name="_Toc456113801"/>
+      <w:r>
+        <w:t xml:space="preserve">Chapter </w:t>
+      </w:r>
+      <w:r>
+        <w:t>9</w:t>
+      </w:r>
+      <w:r>
+        <w:t>: Misc (balancers, config servers, …)</w:t>
       </w:r>
       <w:bookmarkEnd w:id="16"/>
     </w:p>
-    <w:p/>
-    <w:p>
-      <w:pPr>
-        <w:pStyle w:val="Heading1"/>
-      </w:pPr>
-      <w:bookmarkStart w:id="17" w:name="_Toc456113800"/>
-      <w:r>
-        <w:t xml:space="preserve">Chapter 10: </w:t>
-      </w:r>
-      <w:proofErr w:type="spellStart"/>
-      <w:r>
-        <w:t>Sharding</w:t>
-      </w:r>
-      <w:bookmarkEnd w:id="17"/>
-      <w:proofErr w:type="spellEnd"/>
-    </w:p>
-    <w:p/>
-    <w:p>
-      <w:pPr>
-        <w:pStyle w:val="Heading1"/>
-      </w:pPr>
-      <w:bookmarkStart w:id="18" w:name="_Toc456113801"/>
-      <w:r>
-        <w:t xml:space="preserve">Chapter 11: </w:t>
-      </w:r>
-      <w:proofErr w:type="spellStart"/>
-      <w:r>
-        <w:t>Misc</w:t>
-      </w:r>
-      <w:proofErr w:type="spellEnd"/>
-      <w:r>
-        <w:t xml:space="preserve"> (balancers, </w:t>
-      </w:r>
-      <w:proofErr w:type="spellStart"/>
-      <w:r>
-        <w:t>config</w:t>
-      </w:r>
-      <w:proofErr w:type="spellEnd"/>
-      <w:r>
-        <w:t xml:space="preserve"> </w:t>
-      </w:r>
-      <w:proofErr w:type="gramStart"/>
-      <w:r>
-        <w:t>servers, …)</w:t>
-      </w:r>
-      <w:bookmarkEnd w:id="18"/>
-      <w:proofErr w:type="gramEnd"/>
-    </w:p>
-    <w:p>
-      <w:proofErr w:type="gramStart"/>
+    <w:p>
       <w:r>
         <w:t>a</w:t>
       </w:r>
-      <w:proofErr w:type="gramEnd"/>
     </w:p>
     <w:sectPr>
       <w:pgSz w:w="12240" w:h="15840"/>
@@ -4340,7 +3994,7 @@
         <w:rFonts w:ascii="Times New Roman" w:eastAsiaTheme="minorEastAsia" w:hAnsi="Times New Roman" w:cs="Times New Roman" w:hint="default"/>
       </w:rPr>
     </w:lvl>
-    <w:lvl w:ilvl="1" w:tplc="04090003" w:tentative="1">
+    <w:lvl w:ilvl="1" w:tplc="04090003">
       <w:start w:val="1"/>
       <w:numFmt w:val="bullet"/>
       <w:lvlText w:val="o"/>
@@ -5601,7 +5255,7 @@
 </file>
 
 <file path=customXml/itemProps1.xml><?xml version="1.0" encoding="utf-8"?>
-<ds:datastoreItem xmlns:ds="http://schemas.openxmlformats.org/officeDocument/2006/customXml" ds:itemID="{54021493-F0B4-49BA-AA1F-4C814BB18EA1}">
+<ds:datastoreItem xmlns:ds="http://schemas.openxmlformats.org/officeDocument/2006/customXml" ds:itemID="{407083C0-688B-4137-9A9C-010DFEA75DF1}">
   <ds:schemaRefs>
     <ds:schemaRef ds:uri="http://schemas.openxmlformats.org/officeDocument/2006/bibliography"/>
   </ds:schemaRefs>

</xml_diff>